<commit_message>
fix: added log sprint 3 to logs Hermelink
added log sprint 3 for hermelink logs
</commit_message>
<xml_diff>
--- a/Templates/Log/Hermelink_Log_01.docx
+++ b/Templates/Log/Hermelink_Log_01.docx
@@ -957,7 +957,15 @@
           <w:b/>
           <w:bCs/>
         </w:rPr>
-        <w:t xml:space="preserve"> StandUp</w:t>
+        <w:t xml:space="preserve"> </w:t>
+      </w:r>
+      <w:proofErr w:type="spellStart"/>
+      <w:r>
+        <w:rPr>
+          <w:b/>
+          <w:bCs/>
+        </w:rPr>
+        <w:t>StandUp</w:t>
       </w:r>
       <w:r>
         <w:rPr>
@@ -966,6 +974,7 @@
         </w:rPr>
         <w:t>s</w:t>
       </w:r>
+      <w:proofErr w:type="spellEnd"/>
       <w:r>
         <w:rPr>
           <w:b/>
@@ -1397,7 +1406,23 @@
           <w:i/>
           <w:iCs/>
         </w:rPr>
-        <w:t>[Welke onderdelen/taken wil je volgende werkdag weer oppakken/ ook te gebruiken voor je volgende Daily standUp?]</w:t>
+        <w:t xml:space="preserve">[Welke onderdelen/taken wil je volgende werkdag weer oppakken/ ook te gebruiken voor je volgende Daily </w:t>
+      </w:r>
+      <w:proofErr w:type="spellStart"/>
+      <w:r>
+        <w:rPr>
+          <w:i/>
+          <w:iCs/>
+        </w:rPr>
+        <w:t>standUp</w:t>
+      </w:r>
+      <w:proofErr w:type="spellEnd"/>
+      <w:r>
+        <w:rPr>
+          <w:i/>
+          <w:iCs/>
+        </w:rPr>
+        <w:t>?]</w:t>
       </w:r>
     </w:p>
     <w:p>
@@ -1478,7 +1503,15 @@
           <w:b/>
           <w:bCs/>
         </w:rPr>
-        <w:t xml:space="preserve"> StandUp</w:t>
+        <w:t xml:space="preserve"> </w:t>
+      </w:r>
+      <w:proofErr w:type="spellStart"/>
+      <w:r>
+        <w:rPr>
+          <w:b/>
+          <w:bCs/>
+        </w:rPr>
+        <w:t>StandUp</w:t>
       </w:r>
       <w:r>
         <w:rPr>
@@ -1487,6 +1520,7 @@
         </w:rPr>
         <w:t>s</w:t>
       </w:r>
+      <w:proofErr w:type="spellEnd"/>
       <w:r>
         <w:rPr>
           <w:b/>
@@ -1505,6 +1539,7 @@
         <w:rPr>
           <w:i/>
           <w:iCs/>
+          <w:noProof/>
         </w:rPr>
         <w:drawing>
           <wp:inline distT="0" distB="0" distL="0" distR="0" wp14:anchorId="4FBCB567" wp14:editId="39598D5A">
@@ -1552,6 +1587,7 @@
         <w:rPr>
           <w:i/>
           <w:iCs/>
+          <w:noProof/>
         </w:rPr>
         <w:drawing>
           <wp:inline distT="0" distB="0" distL="0" distR="0" wp14:anchorId="37AF8E3E" wp14:editId="50CB3209">
@@ -1599,6 +1635,7 @@
         <w:rPr>
           <w:i/>
           <w:iCs/>
+          <w:noProof/>
         </w:rPr>
         <w:drawing>
           <wp:inline distT="0" distB="0" distL="0" distR="0" wp14:anchorId="732E5082" wp14:editId="1710B1E3">
@@ -1644,6 +1681,9 @@
         <w:br/>
       </w:r>
       <w:r>
+        <w:rPr>
+          <w:noProof/>
+        </w:rPr>
         <w:drawing>
           <wp:inline distT="0" distB="0" distL="0" distR="0" wp14:anchorId="45814E17" wp14:editId="0E0D5A11">
             <wp:extent cx="3604260" cy="1275317"/>
@@ -1687,6 +1727,9 @@
         <w:ind w:left="360"/>
       </w:pPr>
       <w:r>
+        <w:rPr>
+          <w:noProof/>
+        </w:rPr>
         <w:drawing>
           <wp:inline distT="0" distB="0" distL="0" distR="0" wp14:anchorId="16D15F26" wp14:editId="57ABAC39">
             <wp:extent cx="2560320" cy="1355464"/>
@@ -1778,7 +1821,23 @@
           <w:i/>
           <w:iCs/>
         </w:rPr>
-        <w:t>In sprint 1 is er veel bereikt voor design, denk hierbij aan een OWASP onderzoek die ik kan gebruiken voor een portfolio item</w:t>
+        <w:t xml:space="preserve">In sprint 1 is er veel bereikt voor design, denk hierbij aan een </w:t>
+      </w:r>
+      <w:proofErr w:type="gramStart"/>
+      <w:r>
+        <w:rPr>
+          <w:i/>
+          <w:iCs/>
+        </w:rPr>
+        <w:t>OWASP onderzoek</w:t>
+      </w:r>
+      <w:proofErr w:type="gramEnd"/>
+      <w:r>
+        <w:rPr>
+          <w:i/>
+          <w:iCs/>
+        </w:rPr>
+        <w:t xml:space="preserve"> die ik kan gebruiken voor een portfolio item</w:t>
       </w:r>
       <w:r>
         <w:rPr>
@@ -1861,7 +1920,39 @@
           <w:i/>
           <w:iCs/>
         </w:rPr>
-        <w:t>deze week heb ik geleerd hoe je conform het sjabloon van OWASP het owasp-onderzoek goed uitvoert</w:t>
+        <w:t xml:space="preserve">deze week heb ik geleerd hoe je </w:t>
+      </w:r>
+      <w:proofErr w:type="gramStart"/>
+      <w:r>
+        <w:rPr>
+          <w:i/>
+          <w:iCs/>
+        </w:rPr>
+        <w:t>conform</w:t>
+      </w:r>
+      <w:proofErr w:type="gramEnd"/>
+      <w:r>
+        <w:rPr>
+          <w:i/>
+          <w:iCs/>
+        </w:rPr>
+        <w:t xml:space="preserve"> het sjabloon van OWASP het </w:t>
+      </w:r>
+      <w:proofErr w:type="spellStart"/>
+      <w:r>
+        <w:rPr>
+          <w:i/>
+          <w:iCs/>
+        </w:rPr>
+        <w:t>owasp</w:t>
+      </w:r>
+      <w:proofErr w:type="spellEnd"/>
+      <w:r>
+        <w:rPr>
+          <w:i/>
+          <w:iCs/>
+        </w:rPr>
+        <w:t>-onderzoek goed uitvoert</w:t>
       </w:r>
       <w:r>
         <w:rPr>
@@ -1900,12 +1991,21 @@
         </w:rPr>
         <w:br/>
       </w:r>
-      <w:r>
-        <w:rPr>
-          <w:i/>
-          <w:iCs/>
-        </w:rPr>
-        <w:t>voor deze week zijn er geen vragen</w:t>
+      <w:proofErr w:type="gramStart"/>
+      <w:r>
+        <w:rPr>
+          <w:i/>
+          <w:iCs/>
+        </w:rPr>
+        <w:t>voor</w:t>
+      </w:r>
+      <w:proofErr w:type="gramEnd"/>
+      <w:r>
+        <w:rPr>
+          <w:i/>
+          <w:iCs/>
+        </w:rPr>
+        <w:t xml:space="preserve"> deze week zijn er geen vragen</w:t>
       </w:r>
       <w:r>
         <w:rPr>
@@ -1961,12 +2061,37 @@
         </w:rPr>
         <w:br/>
       </w:r>
-      <w:r>
-        <w:rPr>
-          <w:i/>
-          <w:iCs/>
-        </w:rPr>
-        <w:t>Jorick: goed de punten in gdd genoteerd</w:t>
+      <w:proofErr w:type="spellStart"/>
+      <w:r>
+        <w:rPr>
+          <w:i/>
+          <w:iCs/>
+        </w:rPr>
+        <w:t>Jorick</w:t>
+      </w:r>
+      <w:proofErr w:type="spellEnd"/>
+      <w:r>
+        <w:rPr>
+          <w:i/>
+          <w:iCs/>
+        </w:rPr>
+        <w:t xml:space="preserve">: goed de punten in </w:t>
+      </w:r>
+      <w:proofErr w:type="spellStart"/>
+      <w:r>
+        <w:rPr>
+          <w:i/>
+          <w:iCs/>
+        </w:rPr>
+        <w:t>gdd</w:t>
+      </w:r>
+      <w:proofErr w:type="spellEnd"/>
+      <w:r>
+        <w:rPr>
+          <w:i/>
+          <w:iCs/>
+        </w:rPr>
+        <w:t xml:space="preserve"> genoteerd</w:t>
       </w:r>
     </w:p>
     <w:p>
@@ -2029,12 +2154,21 @@
         </w:rPr>
         <w:br/>
       </w:r>
-      <w:r>
-        <w:rPr>
-          <w:i/>
-          <w:iCs/>
-        </w:rPr>
-        <w:t>voor volgende sprint is het handig om meer te overleggen over de taken</w:t>
+      <w:proofErr w:type="gramStart"/>
+      <w:r>
+        <w:rPr>
+          <w:i/>
+          <w:iCs/>
+        </w:rPr>
+        <w:t>voor</w:t>
+      </w:r>
+      <w:proofErr w:type="gramEnd"/>
+      <w:r>
+        <w:rPr>
+          <w:i/>
+          <w:iCs/>
+        </w:rPr>
+        <w:t xml:space="preserve"> volgende sprint is het handig om meer te overleggen over de taken</w:t>
       </w:r>
       <w:r>
         <w:rPr>
@@ -2066,12 +2200,21 @@
         </w:rPr>
         <w:br/>
       </w:r>
-      <w:r>
-        <w:rPr>
-          <w:i/>
-          <w:iCs/>
-        </w:rPr>
-        <w:t>deze sprint ging in het begin wat lastiger omdat wij eerst zijn begonnen met het maken van het project, en daarna hebben we pas gekeken welke examen kerntaken we voor wouden oefenen waardoor we toch net iets andere dingen deden dan dat we origineel hadden bedacht.</w:t>
+      <w:proofErr w:type="gramStart"/>
+      <w:r>
+        <w:rPr>
+          <w:i/>
+          <w:iCs/>
+        </w:rPr>
+        <w:t>deze</w:t>
+      </w:r>
+      <w:proofErr w:type="gramEnd"/>
+      <w:r>
+        <w:rPr>
+          <w:i/>
+          <w:iCs/>
+        </w:rPr>
+        <w:t xml:space="preserve"> sprint ging in het begin wat lastiger omdat wij eerst zijn begonnen met het maken van het project, en daarna hebben we pas gekeken welke examen kerntaken we voor wouden oefenen waardoor we toch net iets andere dingen deden dan dat we origineel hadden bedacht.</w:t>
       </w:r>
       <w:r>
         <w:rPr>
@@ -2121,12 +2264,69 @@
         </w:rPr>
         <w:br/>
       </w:r>
-      <w:r>
-        <w:rPr>
-          <w:i/>
-          <w:iCs/>
-        </w:rPr>
-        <w:t>de volgende sprint moeten we iets uitgebreide standups plaatsen, en eventueel mondeling nog de standup bespreken als er belangerijke zaken zijn.</w:t>
+      <w:proofErr w:type="gramStart"/>
+      <w:r>
+        <w:rPr>
+          <w:i/>
+          <w:iCs/>
+        </w:rPr>
+        <w:t>de</w:t>
+      </w:r>
+      <w:proofErr w:type="gramEnd"/>
+      <w:r>
+        <w:rPr>
+          <w:i/>
+          <w:iCs/>
+        </w:rPr>
+        <w:t xml:space="preserve"> volgende sprint moeten we iets uitgebreide </w:t>
+      </w:r>
+      <w:proofErr w:type="spellStart"/>
+      <w:r>
+        <w:rPr>
+          <w:i/>
+          <w:iCs/>
+        </w:rPr>
+        <w:t>standups</w:t>
+      </w:r>
+      <w:proofErr w:type="spellEnd"/>
+      <w:r>
+        <w:rPr>
+          <w:i/>
+          <w:iCs/>
+        </w:rPr>
+        <w:t xml:space="preserve"> plaatsen, en eventueel mondeling nog de </w:t>
+      </w:r>
+      <w:proofErr w:type="spellStart"/>
+      <w:r>
+        <w:rPr>
+          <w:i/>
+          <w:iCs/>
+        </w:rPr>
+        <w:t>standup</w:t>
+      </w:r>
+      <w:proofErr w:type="spellEnd"/>
+      <w:r>
+        <w:rPr>
+          <w:i/>
+          <w:iCs/>
+        </w:rPr>
+        <w:t xml:space="preserve"> bespreken als er </w:t>
+      </w:r>
+      <w:proofErr w:type="spellStart"/>
+      <w:r>
+        <w:rPr>
+          <w:i/>
+          <w:iCs/>
+        </w:rPr>
+        <w:t>belangerijke</w:t>
+      </w:r>
+      <w:proofErr w:type="spellEnd"/>
+      <w:r>
+        <w:rPr>
+          <w:i/>
+          <w:iCs/>
+        </w:rPr>
+        <w:t xml:space="preserve"> zaken zijn.</w:t>
       </w:r>
     </w:p>
     <w:p>
@@ -2204,7 +2404,15 @@
           <w:b/>
           <w:bCs/>
         </w:rPr>
-        <w:t xml:space="preserve"> StandUp</w:t>
+        <w:t xml:space="preserve"> </w:t>
+      </w:r>
+      <w:proofErr w:type="spellStart"/>
+      <w:r>
+        <w:rPr>
+          <w:b/>
+          <w:bCs/>
+        </w:rPr>
+        <w:t>StandUp</w:t>
       </w:r>
       <w:r>
         <w:rPr>
@@ -2213,6 +2421,7 @@
         </w:rPr>
         <w:t>s</w:t>
       </w:r>
+      <w:proofErr w:type="spellEnd"/>
       <w:r>
         <w:rPr>
           <w:b/>
@@ -2253,6 +2462,7 @@
         <w:rPr>
           <w:i/>
           <w:iCs/>
+          <w:noProof/>
         </w:rPr>
         <w:drawing>
           <wp:inline distT="0" distB="0" distL="0" distR="0" wp14:anchorId="2BF41998" wp14:editId="4E869696">
@@ -2294,6 +2504,7 @@
         <w:rPr>
           <w:b/>
           <w:bCs/>
+          <w:noProof/>
         </w:rPr>
         <w:drawing>
           <wp:inline distT="0" distB="0" distL="0" distR="0" wp14:anchorId="1C4BE571" wp14:editId="4A05F691">
@@ -2335,6 +2546,7 @@
         <w:rPr>
           <w:b/>
           <w:bCs/>
+          <w:noProof/>
         </w:rPr>
         <w:drawing>
           <wp:inline distT="0" distB="0" distL="0" distR="0" wp14:anchorId="7633ECBA" wp14:editId="410DA2F7">
@@ -2376,6 +2588,7 @@
         <w:rPr>
           <w:b/>
           <w:bCs/>
+          <w:noProof/>
         </w:rPr>
         <w:drawing>
           <wp:inline distT="0" distB="0" distL="0" distR="0" wp14:anchorId="4331C043" wp14:editId="66A99EB5">
@@ -2489,12 +2702,69 @@
         </w:rPr>
         <w:br/>
       </w:r>
-      <w:r>
-        <w:rPr>
-          <w:i/>
-          <w:iCs/>
-        </w:rPr>
-        <w:t>in sprint 1 hebben we veel design elementen van het project verwerkt, denk hierbij aan art en sprites, gdd en userstories die wij gebruikten om het eerste prototype te maken voor sprint 1.</w:t>
+      <w:proofErr w:type="gramStart"/>
+      <w:r>
+        <w:rPr>
+          <w:i/>
+          <w:iCs/>
+        </w:rPr>
+        <w:t>in</w:t>
+      </w:r>
+      <w:proofErr w:type="gramEnd"/>
+      <w:r>
+        <w:rPr>
+          <w:i/>
+          <w:iCs/>
+        </w:rPr>
+        <w:t xml:space="preserve"> sprint 1 hebben we veel design elementen van het project verwerkt, denk hierbij aan art en </w:t>
+      </w:r>
+      <w:proofErr w:type="spellStart"/>
+      <w:r>
+        <w:rPr>
+          <w:i/>
+          <w:iCs/>
+        </w:rPr>
+        <w:t>sprites</w:t>
+      </w:r>
+      <w:proofErr w:type="spellEnd"/>
+      <w:r>
+        <w:rPr>
+          <w:i/>
+          <w:iCs/>
+        </w:rPr>
+        <w:t xml:space="preserve">, </w:t>
+      </w:r>
+      <w:proofErr w:type="spellStart"/>
+      <w:r>
+        <w:rPr>
+          <w:i/>
+          <w:iCs/>
+        </w:rPr>
+        <w:t>gdd</w:t>
+      </w:r>
+      <w:proofErr w:type="spellEnd"/>
+      <w:r>
+        <w:rPr>
+          <w:i/>
+          <w:iCs/>
+        </w:rPr>
+        <w:t xml:space="preserve"> en </w:t>
+      </w:r>
+      <w:proofErr w:type="spellStart"/>
+      <w:r>
+        <w:rPr>
+          <w:i/>
+          <w:iCs/>
+        </w:rPr>
+        <w:t>userstories</w:t>
+      </w:r>
+      <w:proofErr w:type="spellEnd"/>
+      <w:r>
+        <w:rPr>
+          <w:i/>
+          <w:iCs/>
+        </w:rPr>
+        <w:t xml:space="preserve"> die wij gebruikten om het eerste prototype te maken voor sprint 1.</w:t>
       </w:r>
     </w:p>
     <w:p>
@@ -2509,7 +2779,79 @@
         <w:ind w:left="360"/>
       </w:pPr>
       <w:r>
-        <w:t>Daarnaast hebben we een begin gemaakt aan het unity project, er zijn verschillende mechanics al werkend, denk aan player movement, playerhealth, map en obstacle generation en paar kleine dingen meer zoals enemies en damage, hier is al een begin aan gemaakt.</w:t>
+        <w:t xml:space="preserve">Daarnaast hebben we een begin gemaakt aan het </w:t>
+      </w:r>
+      <w:proofErr w:type="spellStart"/>
+      <w:r>
+        <w:t>unity</w:t>
+      </w:r>
+      <w:proofErr w:type="spellEnd"/>
+      <w:r>
+        <w:t xml:space="preserve"> project, er zijn verschillende </w:t>
+      </w:r>
+      <w:proofErr w:type="spellStart"/>
+      <w:r>
+        <w:t>mechanics</w:t>
+      </w:r>
+      <w:proofErr w:type="spellEnd"/>
+      <w:r>
+        <w:t xml:space="preserve"> al werkend, denk aan </w:t>
+      </w:r>
+      <w:proofErr w:type="spellStart"/>
+      <w:r>
+        <w:t>player</w:t>
+      </w:r>
+      <w:proofErr w:type="spellEnd"/>
+      <w:r>
+        <w:t xml:space="preserve"> </w:t>
+      </w:r>
+      <w:proofErr w:type="spellStart"/>
+      <w:r>
+        <w:t>movement</w:t>
+      </w:r>
+      <w:proofErr w:type="spellEnd"/>
+      <w:r>
+        <w:t xml:space="preserve">, </w:t>
+      </w:r>
+      <w:proofErr w:type="spellStart"/>
+      <w:r>
+        <w:t>playerhealth</w:t>
+      </w:r>
+      <w:proofErr w:type="spellEnd"/>
+      <w:r>
+        <w:t xml:space="preserve">, map en </w:t>
+      </w:r>
+      <w:proofErr w:type="spellStart"/>
+      <w:r>
+        <w:t>obstacle</w:t>
+      </w:r>
+      <w:proofErr w:type="spellEnd"/>
+      <w:r>
+        <w:t xml:space="preserve"> </w:t>
+      </w:r>
+      <w:proofErr w:type="spellStart"/>
+      <w:r>
+        <w:t>generation</w:t>
+      </w:r>
+      <w:proofErr w:type="spellEnd"/>
+      <w:r>
+        <w:t xml:space="preserve"> en paar kleine dingen meer zoals </w:t>
+      </w:r>
+      <w:proofErr w:type="spellStart"/>
+      <w:r>
+        <w:t>enemies</w:t>
+      </w:r>
+      <w:proofErr w:type="spellEnd"/>
+      <w:r>
+        <w:t xml:space="preserve"> en </w:t>
+      </w:r>
+      <w:proofErr w:type="spellStart"/>
+      <w:r>
+        <w:t>damage</w:t>
+      </w:r>
+      <w:proofErr w:type="spellEnd"/>
+      <w:r>
+        <w:t>, hier is al een begin aan gemaakt.</w:t>
       </w:r>
       <w:r>
         <w:rPr>
@@ -2546,7 +2888,23 @@
           <w:i/>
           <w:iCs/>
         </w:rPr>
-        <w:t>een mogelijke uitdaging die ik wel heb ervaren is dat mijn collega (kort) moest uitleggen wat mijn code deed, helaas was ik vergeten mijn script goed te commenten dus moest ik het mondelings uitleggen.</w:t>
+        <w:t xml:space="preserve">een mogelijke uitdaging die ik wel heb ervaren is dat mijn collega (kort) moest uitleggen wat mijn code deed, helaas was ik vergeten mijn script goed te </w:t>
+      </w:r>
+      <w:proofErr w:type="spellStart"/>
+      <w:r>
+        <w:rPr>
+          <w:i/>
+          <w:iCs/>
+        </w:rPr>
+        <w:t>commenten</w:t>
+      </w:r>
+      <w:proofErr w:type="spellEnd"/>
+      <w:r>
+        <w:rPr>
+          <w:i/>
+          <w:iCs/>
+        </w:rPr>
+        <w:t xml:space="preserve"> dus moest ik het mondelings uitleggen.</w:t>
       </w:r>
     </w:p>
     <w:p>
@@ -2555,7 +2913,15 @@
         <w:ind w:left="360"/>
       </w:pPr>
       <w:r>
-        <w:t>Natuurlijk kan dit opgelost worden door mijn code wat beter te commenten zodat ook mijn collega weet wat er gebeurt in het script.</w:t>
+        <w:t xml:space="preserve">Natuurlijk kan dit opgelost worden door mijn code wat beter te </w:t>
+      </w:r>
+      <w:proofErr w:type="spellStart"/>
+      <w:r>
+        <w:t>commenten</w:t>
+      </w:r>
+      <w:proofErr w:type="spellEnd"/>
+      <w:r>
+        <w:t xml:space="preserve"> zodat ook mijn collega weet wat er gebeurt in het script.</w:t>
       </w:r>
       <w:r>
         <w:rPr>
@@ -2623,12 +2989,21 @@
         </w:rPr>
         <w:br/>
       </w:r>
-      <w:r>
-        <w:rPr>
-          <w:i/>
-          <w:iCs/>
-        </w:rPr>
-        <w:t xml:space="preserve">er zijn voor de volgende sprint geen onduidelijkheden </w:t>
+      <w:proofErr w:type="gramStart"/>
+      <w:r>
+        <w:rPr>
+          <w:i/>
+          <w:iCs/>
+        </w:rPr>
+        <w:t>er</w:t>
+      </w:r>
+      <w:proofErr w:type="gramEnd"/>
+      <w:r>
+        <w:rPr>
+          <w:i/>
+          <w:iCs/>
+        </w:rPr>
+        <w:t xml:space="preserve"> zijn voor de volgende sprint geen onduidelijkheden </w:t>
       </w:r>
       <w:r>
         <w:rPr>
@@ -2685,7 +3060,15 @@
         <w:br/>
       </w:r>
       <w:r>
-        <w:t>Jeroen: ik vind het goed om te zien dat jeroen druk bezig is met een goede planning maken.</w:t>
+        <w:t xml:space="preserve">Jeroen: ik vind het goed om te zien dat </w:t>
+      </w:r>
+      <w:proofErr w:type="spellStart"/>
+      <w:r>
+        <w:t>jeroen</w:t>
+      </w:r>
+      <w:proofErr w:type="spellEnd"/>
+      <w:r>
+        <w:t xml:space="preserve"> druk bezig is met een goede planning maken.</w:t>
       </w:r>
     </w:p>
     <w:p>
@@ -2698,7 +3081,15 @@
         </w:rPr>
       </w:pPr>
       <w:r>
-        <w:t>Gido: ik vind de art die is gemaakt passen bij het spel, daarnaast is er goed over de map layout na gedacht</w:t>
+        <w:t xml:space="preserve">Gido: ik vind de art die is gemaakt passen bij het spel, daarnaast is er goed over de map </w:t>
+      </w:r>
+      <w:proofErr w:type="spellStart"/>
+      <w:r>
+        <w:t>layout</w:t>
+      </w:r>
+      <w:proofErr w:type="spellEnd"/>
+      <w:r>
+        <w:t xml:space="preserve"> na gedacht</w:t>
       </w:r>
       <w:r>
         <w:rPr>
@@ -2748,12 +3139,21 @@
         </w:rPr>
         <w:br/>
       </w:r>
-      <w:r>
-        <w:rPr>
-          <w:i/>
-          <w:iCs/>
-        </w:rPr>
-        <w:t>voor volgende sprint net iets beter vergaderingen/meetings plannen</w:t>
+      <w:proofErr w:type="gramStart"/>
+      <w:r>
+        <w:rPr>
+          <w:i/>
+          <w:iCs/>
+        </w:rPr>
+        <w:t>voor</w:t>
+      </w:r>
+      <w:proofErr w:type="gramEnd"/>
+      <w:r>
+        <w:rPr>
+          <w:i/>
+          <w:iCs/>
+        </w:rPr>
+        <w:t xml:space="preserve"> volgende sprint net iets beter vergaderingen/meetings plannen</w:t>
       </w:r>
       <w:r>
         <w:rPr>
@@ -2785,12 +3185,37 @@
         </w:rPr>
         <w:br/>
       </w:r>
-      <w:r>
-        <w:rPr>
-          <w:i/>
-          <w:iCs/>
-        </w:rPr>
-        <w:t xml:space="preserve">deze sprint was ik wat meer geirriteerd, dit kwam doordat er steeds tussentijdse feedback kwam van een bepaalde docent waardoor wij de planning steeds moesten aanpassen en iedereen opeens wat anders moest doen waardoor wij niet goed konden focussen op prioriteiten. </w:t>
+      <w:proofErr w:type="gramStart"/>
+      <w:r>
+        <w:rPr>
+          <w:i/>
+          <w:iCs/>
+        </w:rPr>
+        <w:t>deze</w:t>
+      </w:r>
+      <w:proofErr w:type="gramEnd"/>
+      <w:r>
+        <w:rPr>
+          <w:i/>
+          <w:iCs/>
+        </w:rPr>
+        <w:t xml:space="preserve"> sprint was ik wat meer </w:t>
+      </w:r>
+      <w:proofErr w:type="spellStart"/>
+      <w:r>
+        <w:rPr>
+          <w:i/>
+          <w:iCs/>
+        </w:rPr>
+        <w:t>geirriteerd</w:t>
+      </w:r>
+      <w:proofErr w:type="spellEnd"/>
+      <w:r>
+        <w:rPr>
+          <w:i/>
+          <w:iCs/>
+        </w:rPr>
+        <w:t xml:space="preserve">, dit kwam doordat er steeds tussentijdse feedback kwam van een bepaalde docent waardoor wij de planning steeds moesten aanpassen en iedereen opeens wat anders moest doen waardoor wij niet goed konden focussen op prioriteiten. </w:t>
       </w:r>
     </w:p>
     <w:p>
@@ -2846,12 +3271,85 @@
         </w:rPr>
         <w:br/>
       </w:r>
-      <w:r>
-        <w:rPr>
-          <w:i/>
-          <w:iCs/>
-        </w:rPr>
-        <w:t>voor volgende sprint wil ik graag het gdd v2 voor mijn portfolio afmaken, daarnaast wil ik meer enemies zoals turrets, obstacles en meer maken.</w:t>
+      <w:proofErr w:type="gramStart"/>
+      <w:r>
+        <w:rPr>
+          <w:i/>
+          <w:iCs/>
+        </w:rPr>
+        <w:t>voor</w:t>
+      </w:r>
+      <w:proofErr w:type="gramEnd"/>
+      <w:r>
+        <w:rPr>
+          <w:i/>
+          <w:iCs/>
+        </w:rPr>
+        <w:t xml:space="preserve"> volgende sprint wil ik graag het </w:t>
+      </w:r>
+      <w:proofErr w:type="spellStart"/>
+      <w:r>
+        <w:rPr>
+          <w:i/>
+          <w:iCs/>
+        </w:rPr>
+        <w:t>gdd</w:t>
+      </w:r>
+      <w:proofErr w:type="spellEnd"/>
+      <w:r>
+        <w:rPr>
+          <w:i/>
+          <w:iCs/>
+        </w:rPr>
+        <w:t xml:space="preserve"> v2 voor mijn portfolio afmaken, daarnaast wil ik meer </w:t>
+      </w:r>
+      <w:proofErr w:type="spellStart"/>
+      <w:r>
+        <w:rPr>
+          <w:i/>
+          <w:iCs/>
+        </w:rPr>
+        <w:t>enemies</w:t>
+      </w:r>
+      <w:proofErr w:type="spellEnd"/>
+      <w:r>
+        <w:rPr>
+          <w:i/>
+          <w:iCs/>
+        </w:rPr>
+        <w:t xml:space="preserve"> zoals </w:t>
+      </w:r>
+      <w:proofErr w:type="spellStart"/>
+      <w:r>
+        <w:rPr>
+          <w:i/>
+          <w:iCs/>
+        </w:rPr>
+        <w:t>turrets</w:t>
+      </w:r>
+      <w:proofErr w:type="spellEnd"/>
+      <w:r>
+        <w:rPr>
+          <w:i/>
+          <w:iCs/>
+        </w:rPr>
+        <w:t xml:space="preserve">, </w:t>
+      </w:r>
+      <w:proofErr w:type="spellStart"/>
+      <w:r>
+        <w:rPr>
+          <w:i/>
+          <w:iCs/>
+        </w:rPr>
+        <w:t>obstacles</w:t>
+      </w:r>
+      <w:proofErr w:type="spellEnd"/>
+      <w:r>
+        <w:rPr>
+          <w:i/>
+          <w:iCs/>
+        </w:rPr>
+        <w:t xml:space="preserve"> en meer maken.</w:t>
       </w:r>
     </w:p>
     <w:p>
@@ -2929,7 +3427,15 @@
           <w:b/>
           <w:bCs/>
         </w:rPr>
-        <w:t xml:space="preserve"> StandUp</w:t>
+        <w:t xml:space="preserve"> </w:t>
+      </w:r>
+      <w:proofErr w:type="spellStart"/>
+      <w:r>
+        <w:rPr>
+          <w:b/>
+          <w:bCs/>
+        </w:rPr>
+        <w:t>StandUp</w:t>
       </w:r>
       <w:r>
         <w:rPr>
@@ -2938,6 +3444,7 @@
         </w:rPr>
         <w:t>s</w:t>
       </w:r>
+      <w:proofErr w:type="spellEnd"/>
       <w:r>
         <w:rPr>
           <w:b/>
@@ -2952,12 +3459,75 @@
         </w:rPr>
         <w:br/>
       </w:r>
-      <w:r>
-        <w:rPr>
-          <w:i/>
-          <w:iCs/>
-        </w:rPr>
-        <w:t>…</w:t>
+      <w:proofErr w:type="gramStart"/>
+      <w:r>
+        <w:rPr>
+          <w:i/>
+          <w:iCs/>
+        </w:rPr>
+        <w:t>maanda</w:t>
+      </w:r>
+      <w:r>
+        <w:rPr>
+          <w:i/>
+          <w:iCs/>
+        </w:rPr>
+        <w:t>g</w:t>
+      </w:r>
+      <w:proofErr w:type="gramEnd"/>
+      <w:r>
+        <w:rPr>
+          <w:i/>
+          <w:iCs/>
+        </w:rPr>
+        <w:t xml:space="preserve"> waren wij vrij*</w:t>
+      </w:r>
+    </w:p>
+    <w:p>
+      <w:pPr>
+        <w:pStyle w:val="ListParagraph"/>
+        <w:ind w:left="360"/>
+      </w:pPr>
+      <w:r>
+        <w:rPr>
+          <w:i/>
+          <w:iCs/>
+        </w:rPr>
+        <w:drawing>
+          <wp:inline distT="0" distB="0" distL="0" distR="0" wp14:anchorId="65159BAB" wp14:editId="211068E3">
+            <wp:extent cx="3336744" cy="1752600"/>
+            <wp:effectExtent l="0" t="0" r="0" b="0"/>
+            <wp:docPr id="407338929" name="Picture 1" descr="A close-up of a message&#10;&#10;AI-generated content may be incorrect."/>
+            <wp:cNvGraphicFramePr>
+              <a:graphicFrameLocks xmlns:a="http://schemas.openxmlformats.org/drawingml/2006/main" noChangeAspect="1"/>
+            </wp:cNvGraphicFramePr>
+            <a:graphic xmlns:a="http://schemas.openxmlformats.org/drawingml/2006/main">
+              <a:graphicData uri="http://schemas.openxmlformats.org/drawingml/2006/picture">
+                <pic:pic xmlns:pic="http://schemas.openxmlformats.org/drawingml/2006/picture">
+                  <pic:nvPicPr>
+                    <pic:cNvPr id="407338929" name="Picture 1" descr="A close-up of a message&#10;&#10;AI-generated content may be incorrect."/>
+                    <pic:cNvPicPr/>
+                  </pic:nvPicPr>
+                  <pic:blipFill>
+                    <a:blip r:embed="rId21"/>
+                    <a:stretch>
+                      <a:fillRect/>
+                    </a:stretch>
+                  </pic:blipFill>
+                  <pic:spPr>
+                    <a:xfrm>
+                      <a:off x="0" y="0"/>
+                      <a:ext cx="3356629" cy="1763044"/>
+                    </a:xfrm>
+                    <a:prstGeom prst="rect">
+                      <a:avLst/>
+                    </a:prstGeom>
+                  </pic:spPr>
+                </pic:pic>
+              </a:graphicData>
+            </a:graphic>
+          </wp:inline>
+        </w:drawing>
       </w:r>
       <w:r>
         <w:rPr>
@@ -2965,6 +3535,135 @@
           <w:iCs/>
         </w:rPr>
         <w:br/>
+      </w:r>
+      <w:r>
+        <w:drawing>
+          <wp:inline distT="0" distB="0" distL="0" distR="0" wp14:anchorId="5B694150" wp14:editId="21C1A799">
+            <wp:extent cx="3329940" cy="1529160"/>
+            <wp:effectExtent l="0" t="0" r="3810" b="0"/>
+            <wp:docPr id="207065957" name="Picture 1" descr="A white paper with black text&#10;&#10;AI-generated content may be incorrect."/>
+            <wp:cNvGraphicFramePr>
+              <a:graphicFrameLocks xmlns:a="http://schemas.openxmlformats.org/drawingml/2006/main" noChangeAspect="1"/>
+            </wp:cNvGraphicFramePr>
+            <a:graphic xmlns:a="http://schemas.openxmlformats.org/drawingml/2006/main">
+              <a:graphicData uri="http://schemas.openxmlformats.org/drawingml/2006/picture">
+                <pic:pic xmlns:pic="http://schemas.openxmlformats.org/drawingml/2006/picture">
+                  <pic:nvPicPr>
+                    <pic:cNvPr id="207065957" name="Picture 1" descr="A white paper with black text&#10;&#10;AI-generated content may be incorrect."/>
+                    <pic:cNvPicPr/>
+                  </pic:nvPicPr>
+                  <pic:blipFill>
+                    <a:blip r:embed="rId22"/>
+                    <a:stretch>
+                      <a:fillRect/>
+                    </a:stretch>
+                  </pic:blipFill>
+                  <pic:spPr>
+                    <a:xfrm>
+                      <a:off x="0" y="0"/>
+                      <a:ext cx="3344287" cy="1535748"/>
+                    </a:xfrm>
+                    <a:prstGeom prst="rect">
+                      <a:avLst/>
+                    </a:prstGeom>
+                  </pic:spPr>
+                </pic:pic>
+              </a:graphicData>
+            </a:graphic>
+          </wp:inline>
+        </w:drawing>
+      </w:r>
+    </w:p>
+    <w:p>
+      <w:pPr>
+        <w:pStyle w:val="ListParagraph"/>
+        <w:ind w:left="360"/>
+      </w:pPr>
+    </w:p>
+    <w:p>
+      <w:pPr>
+        <w:pStyle w:val="ListParagraph"/>
+        <w:ind w:left="360"/>
+      </w:pPr>
+      <w:r>
+        <w:drawing>
+          <wp:inline distT="0" distB="0" distL="0" distR="0" wp14:anchorId="403BDEC6" wp14:editId="5F5B56DD">
+            <wp:extent cx="2689860" cy="1939470"/>
+            <wp:effectExtent l="0" t="0" r="0" b="3810"/>
+            <wp:docPr id="896686766" name="Picture 1" descr="A screenshot of a message&#10;&#10;AI-generated content may be incorrect."/>
+            <wp:cNvGraphicFramePr>
+              <a:graphicFrameLocks xmlns:a="http://schemas.openxmlformats.org/drawingml/2006/main" noChangeAspect="1"/>
+            </wp:cNvGraphicFramePr>
+            <a:graphic xmlns:a="http://schemas.openxmlformats.org/drawingml/2006/main">
+              <a:graphicData uri="http://schemas.openxmlformats.org/drawingml/2006/picture">
+                <pic:pic xmlns:pic="http://schemas.openxmlformats.org/drawingml/2006/picture">
+                  <pic:nvPicPr>
+                    <pic:cNvPr id="896686766" name="Picture 1" descr="A screenshot of a message&#10;&#10;AI-generated content may be incorrect."/>
+                    <pic:cNvPicPr/>
+                  </pic:nvPicPr>
+                  <pic:blipFill>
+                    <a:blip r:embed="rId23"/>
+                    <a:stretch>
+                      <a:fillRect/>
+                    </a:stretch>
+                  </pic:blipFill>
+                  <pic:spPr>
+                    <a:xfrm>
+                      <a:off x="0" y="0"/>
+                      <a:ext cx="2697786" cy="1945185"/>
+                    </a:xfrm>
+                    <a:prstGeom prst="rect">
+                      <a:avLst/>
+                    </a:prstGeom>
+                  </pic:spPr>
+                </pic:pic>
+              </a:graphicData>
+            </a:graphic>
+          </wp:inline>
+        </w:drawing>
+      </w:r>
+    </w:p>
+    <w:p>
+      <w:pPr>
+        <w:pStyle w:val="ListParagraph"/>
+        <w:ind w:left="360"/>
+      </w:pPr>
+      <w:r>
+        <w:drawing>
+          <wp:inline distT="0" distB="0" distL="0" distR="0" wp14:anchorId="1305C7EE" wp14:editId="311D028E">
+            <wp:extent cx="2147968" cy="2263140"/>
+            <wp:effectExtent l="0" t="0" r="5080" b="3810"/>
+            <wp:docPr id="720081726" name="Picture 1" descr="A screenshot of a phone&#10;&#10;AI-generated content may be incorrect."/>
+            <wp:cNvGraphicFramePr>
+              <a:graphicFrameLocks xmlns:a="http://schemas.openxmlformats.org/drawingml/2006/main" noChangeAspect="1"/>
+            </wp:cNvGraphicFramePr>
+            <a:graphic xmlns:a="http://schemas.openxmlformats.org/drawingml/2006/main">
+              <a:graphicData uri="http://schemas.openxmlformats.org/drawingml/2006/picture">
+                <pic:pic xmlns:pic="http://schemas.openxmlformats.org/drawingml/2006/picture">
+                  <pic:nvPicPr>
+                    <pic:cNvPr id="720081726" name="Picture 1" descr="A screenshot of a phone&#10;&#10;AI-generated content may be incorrect."/>
+                    <pic:cNvPicPr/>
+                  </pic:nvPicPr>
+                  <pic:blipFill>
+                    <a:blip r:embed="rId24"/>
+                    <a:stretch>
+                      <a:fillRect/>
+                    </a:stretch>
+                  </pic:blipFill>
+                  <pic:spPr>
+                    <a:xfrm>
+                      <a:off x="0" y="0"/>
+                      <a:ext cx="2151286" cy="2266636"/>
+                    </a:xfrm>
+                    <a:prstGeom prst="rect">
+                      <a:avLst/>
+                    </a:prstGeom>
+                  </pic:spPr>
+                </pic:pic>
+              </a:graphicData>
+            </a:graphic>
+          </wp:inline>
+        </w:drawing>
       </w:r>
     </w:p>
     <w:p>
@@ -2980,6 +3679,7 @@
           <w:b/>
           <w:bCs/>
         </w:rPr>
+        <w:lastRenderedPageBreak/>
         <w:t xml:space="preserve">Wat is er </w:t>
       </w:r>
       <w:r>
@@ -3010,12 +3710,108 @@
         </w:rPr>
         <w:br/>
       </w:r>
-      <w:r>
-        <w:rPr>
-          <w:i/>
-          <w:iCs/>
-        </w:rPr>
-        <w:t>…</w:t>
+      <w:proofErr w:type="gramStart"/>
+      <w:r>
+        <w:rPr>
+          <w:i/>
+          <w:iCs/>
+        </w:rPr>
+        <w:t>in</w:t>
+      </w:r>
+      <w:proofErr w:type="gramEnd"/>
+      <w:r>
+        <w:rPr>
+          <w:i/>
+          <w:iCs/>
+        </w:rPr>
+        <w:t xml:space="preserve"> sprint 3 zijn wij begonnen met het verbeteren van de functionaliteit van het gehele spel, wij zijn bezig geweest met nieuwe </w:t>
+      </w:r>
+      <w:proofErr w:type="spellStart"/>
+      <w:r>
+        <w:rPr>
+          <w:i/>
+          <w:iCs/>
+        </w:rPr>
+        <w:t>enemies</w:t>
+      </w:r>
+      <w:proofErr w:type="spellEnd"/>
+      <w:r>
+        <w:rPr>
+          <w:i/>
+          <w:iCs/>
+        </w:rPr>
+        <w:t xml:space="preserve"> toevoegen, </w:t>
+      </w:r>
+      <w:r>
+        <w:rPr>
+          <w:i/>
+          <w:iCs/>
+        </w:rPr>
+        <w:t xml:space="preserve">werkend krijgen van de </w:t>
+      </w:r>
+      <w:proofErr w:type="spellStart"/>
+      <w:r>
+        <w:rPr>
+          <w:i/>
+          <w:iCs/>
+        </w:rPr>
+        <w:t>debuffs</w:t>
+      </w:r>
+      <w:proofErr w:type="spellEnd"/>
+      <w:r>
+        <w:rPr>
+          <w:i/>
+          <w:iCs/>
+        </w:rPr>
+        <w:t xml:space="preserve"> en </w:t>
+      </w:r>
+      <w:proofErr w:type="spellStart"/>
+      <w:r>
+        <w:rPr>
+          <w:i/>
+          <w:iCs/>
+        </w:rPr>
+        <w:t>powerups</w:t>
+      </w:r>
+      <w:proofErr w:type="spellEnd"/>
+      <w:r>
+        <w:rPr>
+          <w:i/>
+          <w:iCs/>
+        </w:rPr>
+        <w:t xml:space="preserve">. Hierdoor hebben wij een behoorlijke sprong kunnen maken voor ons </w:t>
+      </w:r>
+      <w:proofErr w:type="spellStart"/>
+      <w:r>
+        <w:rPr>
+          <w:i/>
+          <w:iCs/>
+        </w:rPr>
+        <w:t>unique</w:t>
+      </w:r>
+      <w:proofErr w:type="spellEnd"/>
+      <w:r>
+        <w:rPr>
+          <w:i/>
+          <w:iCs/>
+        </w:rPr>
+        <w:t xml:space="preserve"> </w:t>
+      </w:r>
+      <w:proofErr w:type="spellStart"/>
+      <w:r>
+        <w:rPr>
+          <w:i/>
+          <w:iCs/>
+        </w:rPr>
+        <w:t>selling</w:t>
+      </w:r>
+      <w:proofErr w:type="spellEnd"/>
+      <w:r>
+        <w:rPr>
+          <w:i/>
+          <w:iCs/>
+        </w:rPr>
+        <w:t xml:space="preserve"> point deel van het spel.</w:t>
       </w:r>
       <w:r>
         <w:rPr>
@@ -3040,19 +3836,34 @@
         </w:rPr>
         <w:t>Beschrijf mogelijke uitdagingen, obstakels en als die er zijn oplossing(en).</w:t>
       </w:r>
-      <w:r>
-        <w:rPr>
-          <w:b/>
-          <w:bCs/>
-        </w:rPr>
-        <w:br/>
-      </w:r>
-      <w:r>
-        <w:rPr>
-          <w:i/>
-          <w:iCs/>
-        </w:rPr>
-        <w:t>…</w:t>
+    </w:p>
+    <w:p>
+      <w:pPr>
+        <w:pStyle w:val="ListParagraph"/>
+        <w:ind w:left="360"/>
+      </w:pPr>
+      <w:r>
+        <w:rPr>
+          <w:i/>
+          <w:iCs/>
+        </w:rPr>
+        <w:t xml:space="preserve">Een mogelijke uitdaging die wij kunnen tegenkomen is het limiet van obstakels niet goed uitplannen, hierdoor kan het zijn dat wij </w:t>
+      </w:r>
+      <w:proofErr w:type="gramStart"/>
+      <w:r>
+        <w:rPr>
+          <w:i/>
+          <w:iCs/>
+        </w:rPr>
+        <w:t>teveel</w:t>
+      </w:r>
+      <w:proofErr w:type="gramEnd"/>
+      <w:r>
+        <w:rPr>
+          <w:i/>
+          <w:iCs/>
+        </w:rPr>
+        <w:t xml:space="preserve"> obstakels maken waardoor er minder tijd is voor hogere prioriteit taken. Een oplossing is dat wij ons aan de ingeplande tijd houden, en voor het volgende prototype niet te veel inplannen.</w:t>
       </w:r>
       <w:r>
         <w:rPr>
@@ -3089,7 +3900,23 @@
           <w:i/>
           <w:iCs/>
         </w:rPr>
-        <w:t>…</w:t>
+        <w:t xml:space="preserve">deze sprint heb ik mijn </w:t>
+      </w:r>
+      <w:proofErr w:type="gramStart"/>
+      <w:r>
+        <w:rPr>
+          <w:i/>
+          <w:iCs/>
+        </w:rPr>
+        <w:t>UML kennis</w:t>
+      </w:r>
+      <w:proofErr w:type="gramEnd"/>
+      <w:r>
+        <w:rPr>
+          <w:i/>
+          <w:iCs/>
+        </w:rPr>
+        <w:t xml:space="preserve"> weer bijgewerkt, hierdoor kan ik makkelijker diagrammen maken voor volgende sprints</w:t>
       </w:r>
       <w:r>
         <w:rPr>
@@ -3121,12 +3948,21 @@
         </w:rPr>
         <w:br/>
       </w:r>
-      <w:r>
-        <w:rPr>
-          <w:i/>
-          <w:iCs/>
-        </w:rPr>
-        <w:t>…</w:t>
+      <w:proofErr w:type="gramStart"/>
+      <w:r>
+        <w:rPr>
+          <w:i/>
+          <w:iCs/>
+        </w:rPr>
+        <w:t>er</w:t>
+      </w:r>
+      <w:proofErr w:type="gramEnd"/>
+      <w:r>
+        <w:rPr>
+          <w:i/>
+          <w:iCs/>
+        </w:rPr>
+        <w:t xml:space="preserve"> was deze sprint wel een onduidelijkheid over of we nou 4 of 5 sprints gaan doen, maar dit was inmiddels al opgelost.</w:t>
       </w:r>
       <w:r>
         <w:rPr>
@@ -3182,12 +4018,50 @@
         </w:rPr>
         <w:br/>
       </w:r>
-      <w:r>
-        <w:rPr>
-          <w:i/>
-          <w:iCs/>
-        </w:rPr>
-        <w:t>…</w:t>
+      <w:proofErr w:type="spellStart"/>
+      <w:r>
+        <w:rPr>
+          <w:i/>
+          <w:iCs/>
+        </w:rPr>
+        <w:t>jeroen</w:t>
+      </w:r>
+      <w:proofErr w:type="spellEnd"/>
+      <w:r>
+        <w:rPr>
+          <w:i/>
+          <w:iCs/>
+        </w:rPr>
+        <w:t xml:space="preserve"> heeft goed de </w:t>
+      </w:r>
+      <w:proofErr w:type="spellStart"/>
+      <w:r>
+        <w:rPr>
+          <w:i/>
+          <w:iCs/>
+        </w:rPr>
+        <w:t>powerups</w:t>
+      </w:r>
+      <w:proofErr w:type="spellEnd"/>
+      <w:r>
+        <w:rPr>
+          <w:i/>
+          <w:iCs/>
+        </w:rPr>
+        <w:t xml:space="preserve"> gemaakt</w:t>
+      </w:r>
+    </w:p>
+    <w:p>
+      <w:pPr>
+        <w:pStyle w:val="ListParagraph"/>
+        <w:ind w:left="360"/>
+        <w:rPr>
+          <w:i/>
+          <w:iCs/>
+        </w:rPr>
+      </w:pPr>
+      <w:r>
+        <w:t>Gido heeft goed passende art gemaakt</w:t>
       </w:r>
       <w:r>
         <w:rPr>
@@ -3237,12 +4111,21 @@
         </w:rPr>
         <w:br/>
       </w:r>
-      <w:r>
-        <w:rPr>
-          <w:i/>
-          <w:iCs/>
-        </w:rPr>
-        <w:t>…</w:t>
+      <w:proofErr w:type="gramStart"/>
+      <w:r>
+        <w:rPr>
+          <w:i/>
+          <w:iCs/>
+        </w:rPr>
+        <w:t>voor</w:t>
+      </w:r>
+      <w:proofErr w:type="gramEnd"/>
+      <w:r>
+        <w:rPr>
+          <w:i/>
+          <w:iCs/>
+        </w:rPr>
+        <w:t xml:space="preserve"> volgende sprint ga ik mijn taken iets overzichtelijker maken, denk hierbij aan het opzoeken welke obstakels er gemaakt moeten worden voor het volgende prototype</w:t>
       </w:r>
       <w:r>
         <w:rPr>
@@ -3267,24 +4150,24 @@
         </w:rPr>
         <w:t xml:space="preserve">Persoonlijk welzijn. </w:t>
       </w:r>
-      <w:r>
-        <w:rPr>
-          <w:b/>
-          <w:bCs/>
-        </w:rPr>
-        <w:br/>
-      </w:r>
-      <w:r>
-        <w:rPr>
-          <w:i/>
-          <w:iCs/>
-        </w:rPr>
-        <w:t>…</w:t>
-      </w:r>
-      <w:r>
-        <w:rPr>
-          <w:i/>
-          <w:iCs/>
+    </w:p>
+    <w:p>
+      <w:pPr>
+        <w:pStyle w:val="ListParagraph"/>
+        <w:ind w:left="360"/>
+      </w:pPr>
+      <w:r>
+        <w:t xml:space="preserve">Deze sprint was ik wel goed aanwezig naar mijn gevoel, dit komt doordat ik geen momenten had waar ik totaal niks te doen had. Ik kon dus lekker </w:t>
+      </w:r>
+      <w:proofErr w:type="spellStart"/>
+      <w:r>
+        <w:t>verderwerken</w:t>
+      </w:r>
+      <w:proofErr w:type="spellEnd"/>
+      <w:r>
+        <w:rPr>
+          <w:b/>
+          <w:bCs/>
         </w:rPr>
         <w:br/>
       </w:r>
@@ -3315,8 +4198,13 @@
         </w:rPr>
         <w:br/>
       </w:r>
-      <w:r>
-        <w:t>…</w:t>
+      <w:proofErr w:type="gramStart"/>
+      <w:r>
+        <w:t>voor</w:t>
+      </w:r>
+      <w:proofErr w:type="gramEnd"/>
+      <w:r>
+        <w:t xml:space="preserve"> de volgende sprint wil ik de obstakels simpeler programmeren, hiermee bedoel ik dat er meerdere scripts worden gemaakt voor verschillende obstakels waardoor het overzichtelijker word wat een script precies doet.</w:t>
       </w:r>
     </w:p>
     <w:p>
@@ -3376,7 +4264,15 @@
           <w:b/>
           <w:bCs/>
         </w:rPr>
-        <w:t xml:space="preserve"> StandUp</w:t>
+        <w:t xml:space="preserve"> </w:t>
+      </w:r>
+      <w:proofErr w:type="spellStart"/>
+      <w:r>
+        <w:rPr>
+          <w:b/>
+          <w:bCs/>
+        </w:rPr>
+        <w:t>StandUp</w:t>
       </w:r>
       <w:r>
         <w:rPr>
@@ -3385,6 +4281,7 @@
         </w:rPr>
         <w:t>s</w:t>
       </w:r>
+      <w:proofErr w:type="spellEnd"/>
       <w:r>
         <w:rPr>
           <w:b/>
@@ -3768,9 +4665,9 @@
       </w:pPr>
     </w:p>
     <w:sectPr>
-      <w:footerReference w:type="default" r:id="rId21"/>
-      <w:headerReference w:type="first" r:id="rId22"/>
-      <w:footerReference w:type="first" r:id="rId23"/>
+      <w:footerReference w:type="default" r:id="rId25"/>
+      <w:headerReference w:type="first" r:id="rId26"/>
+      <w:footerReference w:type="first" r:id="rId27"/>
       <w:pgSz w:w="11906" w:h="16838"/>
       <w:pgMar w:top="1417" w:right="1417" w:bottom="1417" w:left="1417" w:header="708" w:footer="708" w:gutter="0"/>
       <w:cols w:space="708"/>
@@ -3922,6 +4819,7 @@
       </w:rPr>
       <w:t xml:space="preserve">             </w:t>
     </w:r>
+    <w:proofErr w:type="spellStart"/>
     <w:r>
       <w:rPr>
         <w:color w:val="000000"/>
@@ -3929,7 +4827,17 @@
         <w:szCs w:val="16"/>
         <w:lang w:val="en-US"/>
       </w:rPr>
-      <w:t xml:space="preserve">Sjabloon </w:t>
+      <w:t>Sjabloon</w:t>
+    </w:r>
+    <w:proofErr w:type="spellEnd"/>
+    <w:r>
+      <w:rPr>
+        <w:color w:val="000000"/>
+        <w:sz w:val="16"/>
+        <w:szCs w:val="16"/>
+        <w:lang w:val="en-US"/>
+      </w:rPr>
+      <w:t xml:space="preserve"> </w:t>
     </w:r>
     <w:r>
       <w:rPr>
@@ -9415,6 +10323,30 @@
 </file>
 
 <file path=customXml/item1.xml><?xml version="1.0" encoding="utf-8"?>
+<?mso-contentType ?>
+<FormTemplates xmlns="http://schemas.microsoft.com/sharepoint/v3/contenttype/forms">
+  <Display>DocumentLibraryForm</Display>
+  <Edit>DocumentLibraryForm</Edit>
+  <New>DocumentLibraryForm</New>
+</FormTemplates>
+</file>
+
+<file path=customXml/item2.xml><?xml version="1.0" encoding="utf-8"?>
+<b:Sources xmlns:b="http://schemas.openxmlformats.org/officeDocument/2006/bibliography" xmlns="http://schemas.openxmlformats.org/officeDocument/2006/bibliography" SelectedStyle="\APASixthEditionOfficeOnline.xsl" StyleName="APA" Version="6"/>
+</file>
+
+<file path=customXml/item3.xml><?xml version="1.0" encoding="utf-8"?>
+<p:properties xmlns:p="http://schemas.microsoft.com/office/2006/metadata/properties" xmlns:xsi="http://www.w3.org/2001/XMLSchema-instance" xmlns:pc="http://schemas.microsoft.com/office/infopath/2007/PartnerControls">
+  <documentManagement>
+    <TaxCatchAll xmlns="32dd6115-ce5d-46b4-b638-9e7d5ca6cbee" xsi:nil="true"/>
+    <lcf76f155ced4ddcb4097134ff3c332f xmlns="094ecc41-7a37-40c9-8390-f18431712098">
+      <Terms xmlns="http://schemas.microsoft.com/office/infopath/2007/PartnerControls"/>
+    </lcf76f155ced4ddcb4097134ff3c332f>
+  </documentManagement>
+</p:properties>
+</file>
+
+<file path=customXml/item4.xml><?xml version="1.0" encoding="utf-8"?>
 <ct:contentTypeSchema xmlns:ct="http://schemas.microsoft.com/office/2006/metadata/contentType" xmlns:ma="http://schemas.microsoft.com/office/2006/metadata/properties/metaAttributes" ct:_="" ma:_="" ma:contentTypeName="Document" ma:contentTypeID="0x010100D5188FA4F7421B4A93E65E307A769E27" ma:contentTypeVersion="15" ma:contentTypeDescription="Een nieuw document maken." ma:contentTypeScope="" ma:versionID="9bfd002f47f5f7e7b2724518f3fad1a5">
   <xsd:schema xmlns:xsd="http://www.w3.org/2001/XMLSchema" xmlns:xs="http://www.w3.org/2001/XMLSchema" xmlns:p="http://schemas.microsoft.com/office/2006/metadata/properties" xmlns:ns2="094ecc41-7a37-40c9-8390-f18431712098" xmlns:ns3="32dd6115-ce5d-46b4-b638-9e7d5ca6cbee" targetNamespace="http://schemas.microsoft.com/office/2006/metadata/properties" ma:root="true" ma:fieldsID="e2c1118370456e9a6d2939e9bd0f2e89" ns2:_="" ns3:_="">
     <xsd:import namespace="094ecc41-7a37-40c9-8390-f18431712098"/>
@@ -9649,31 +10581,34 @@
 </ct:contentTypeSchema>
 </file>
 
-<file path=customXml/item2.xml><?xml version="1.0" encoding="utf-8"?>
-<p:properties xmlns:p="http://schemas.microsoft.com/office/2006/metadata/properties" xmlns:xsi="http://www.w3.org/2001/XMLSchema-instance" xmlns:pc="http://schemas.microsoft.com/office/infopath/2007/PartnerControls">
-  <documentManagement>
-    <TaxCatchAll xmlns="32dd6115-ce5d-46b4-b638-9e7d5ca6cbee" xsi:nil="true"/>
-    <lcf76f155ced4ddcb4097134ff3c332f xmlns="094ecc41-7a37-40c9-8390-f18431712098">
-      <Terms xmlns="http://schemas.microsoft.com/office/infopath/2007/PartnerControls"/>
-    </lcf76f155ced4ddcb4097134ff3c332f>
-  </documentManagement>
-</p:properties>
+<file path=customXml/itemProps1.xml><?xml version="1.0" encoding="utf-8"?>
+<ds:datastoreItem xmlns:ds="http://schemas.openxmlformats.org/officeDocument/2006/customXml" ds:itemID="{C6916C6B-E06E-47CD-A094-BBBE44C5EA8C}">
+  <ds:schemaRefs>
+    <ds:schemaRef ds:uri="http://schemas.microsoft.com/sharepoint/v3/contenttype/forms"/>
+  </ds:schemaRefs>
+</ds:datastoreItem>
 </file>
 
-<file path=customXml/item3.xml><?xml version="1.0" encoding="utf-8"?>
-<b:Sources xmlns:b="http://schemas.openxmlformats.org/officeDocument/2006/bibliography" xmlns="http://schemas.openxmlformats.org/officeDocument/2006/bibliography" SelectedStyle="\APASixthEditionOfficeOnline.xsl" StyleName="APA" Version="6"/>
+<file path=customXml/itemProps2.xml><?xml version="1.0" encoding="utf-8"?>
+<ds:datastoreItem xmlns:ds="http://schemas.openxmlformats.org/officeDocument/2006/customXml" ds:itemID="{72B7D650-2FAA-4D72-B587-235E59E6AC26}">
+  <ds:schemaRefs>
+    <ds:schemaRef ds:uri="http://schemas.openxmlformats.org/officeDocument/2006/bibliography"/>
+  </ds:schemaRefs>
+</ds:datastoreItem>
 </file>
 
-<file path=customXml/item4.xml><?xml version="1.0" encoding="utf-8"?>
-<?mso-contentType ?>
-<FormTemplates xmlns="http://schemas.microsoft.com/sharepoint/v3/contenttype/forms">
-  <Display>DocumentLibraryForm</Display>
-  <Edit>DocumentLibraryForm</Edit>
-  <New>DocumentLibraryForm</New>
-</FormTemplates>
+<file path=customXml/itemProps3.xml><?xml version="1.0" encoding="utf-8"?>
+<ds:datastoreItem xmlns:ds="http://schemas.openxmlformats.org/officeDocument/2006/customXml" ds:itemID="{846B1C81-E993-40E7-BCC5-DA63F0CD945C}">
+  <ds:schemaRefs>
+    <ds:schemaRef ds:uri="http://schemas.microsoft.com/office/2006/metadata/properties"/>
+    <ds:schemaRef ds:uri="http://schemas.microsoft.com/office/infopath/2007/PartnerControls"/>
+    <ds:schemaRef ds:uri="32dd6115-ce5d-46b4-b638-9e7d5ca6cbee"/>
+    <ds:schemaRef ds:uri="094ecc41-7a37-40c9-8390-f18431712098"/>
+  </ds:schemaRefs>
+</ds:datastoreItem>
 </file>
 
-<file path=customXml/itemProps1.xml><?xml version="1.0" encoding="utf-8"?>
+<file path=customXml/itemProps4.xml><?xml version="1.0" encoding="utf-8"?>
 <ds:datastoreItem xmlns:ds="http://schemas.openxmlformats.org/officeDocument/2006/customXml" ds:itemID="{7FB410C4-6DED-4E94-8F1E-FF9C8071DEDF}">
   <ds:schemaRefs>
     <ds:schemaRef ds:uri="http://schemas.microsoft.com/office/2006/metadata/contentType"/>
@@ -9690,31 +10625,4 @@
     <ds:schemaRef ds:uri="http://schemas.microsoft.com/internal/obd"/>
   </ds:schemaRefs>
 </ds:datastoreItem>
-</file>
-
-<file path=customXml/itemProps2.xml><?xml version="1.0" encoding="utf-8"?>
-<ds:datastoreItem xmlns:ds="http://schemas.openxmlformats.org/officeDocument/2006/customXml" ds:itemID="{846B1C81-E993-40E7-BCC5-DA63F0CD945C}">
-  <ds:schemaRefs>
-    <ds:schemaRef ds:uri="http://schemas.microsoft.com/office/2006/metadata/properties"/>
-    <ds:schemaRef ds:uri="http://schemas.microsoft.com/office/infopath/2007/PartnerControls"/>
-    <ds:schemaRef ds:uri="32dd6115-ce5d-46b4-b638-9e7d5ca6cbee"/>
-    <ds:schemaRef ds:uri="094ecc41-7a37-40c9-8390-f18431712098"/>
-  </ds:schemaRefs>
-</ds:datastoreItem>
-</file>
-
-<file path=customXml/itemProps3.xml><?xml version="1.0" encoding="utf-8"?>
-<ds:datastoreItem xmlns:ds="http://schemas.openxmlformats.org/officeDocument/2006/customXml" ds:itemID="{72B7D650-2FAA-4D72-B587-235E59E6AC26}">
-  <ds:schemaRefs>
-    <ds:schemaRef ds:uri="http://schemas.openxmlformats.org/officeDocument/2006/bibliography"/>
-  </ds:schemaRefs>
-</ds:datastoreItem>
-</file>
-
-<file path=customXml/itemProps4.xml><?xml version="1.0" encoding="utf-8"?>
-<ds:datastoreItem xmlns:ds="http://schemas.openxmlformats.org/officeDocument/2006/customXml" ds:itemID="{C6916C6B-E06E-47CD-A094-BBBE44C5EA8C}">
-  <ds:schemaRefs>
-    <ds:schemaRef ds:uri="http://schemas.microsoft.com/sharepoint/v3/contenttype/forms"/>
-  </ds:schemaRefs>
-</ds:datastoreItem>
 </file>
</xml_diff>